<commit_message>
Updated Student 2 Requirements
</commit_message>
<xml_diff>
--- a/reports/Student #2/02 - Requirements - Student #2.docx
+++ b/reports/Student #2/02 - Requirements - Student #2.docx
@@ -235,7 +235,13 @@
                   <w:rPr>
                     <w:rFonts w:asciiTheme="majorHAnsi" w:hAnsiTheme="majorHAnsi" w:cstheme="majorHAnsi"/>
                   </w:rPr>
-                  <w:t xml:space="preserve"> https://github.com/C1-058/Acme-ANS-D01</w:t>
+                  <w:t xml:space="preserve"> https://github.com/C1-058/Acme-ANS-D0</w:t>
+                </w:r>
+                <w:r>
+                  <w:rPr>
+                    <w:rFonts w:asciiTheme="majorHAnsi" w:hAnsiTheme="majorHAnsi" w:cstheme="majorHAnsi"/>
+                  </w:rPr>
+                  <w:t>2</w:t>
                 </w:r>
               </w:sdtContent>
             </w:sdt>
@@ -414,6 +420,7 @@
               <w:sdtPr>
                 <w:rPr>
                   <w:rFonts w:asciiTheme="majorHAnsi" w:hAnsiTheme="majorHAnsi" w:cstheme="majorHAnsi"/>
+                  <w:lang w:val="es-ES"/>
                 </w:rPr>
                 <w:tag w:val="Student2"/>
                 <w:id w:val="2044784553"/>
@@ -427,18 +434,21 @@
                 <w:r>
                   <w:rPr>
                     <w:rFonts w:asciiTheme="majorHAnsi" w:hAnsiTheme="majorHAnsi" w:cstheme="majorHAnsi"/>
+                    <w:lang w:val="es-ES"/>
                   </w:rPr>
                   <w:t xml:space="preserve"> </w:t>
                 </w:r>
                 <w:r>
                   <w:rPr>
                     <w:rFonts w:asciiTheme="majorHAnsi" w:hAnsiTheme="majorHAnsi" w:cstheme="majorHAnsi"/>
+                    <w:lang w:val="es-ES"/>
                   </w:rPr>
                   <w:t>Corti, Max Cameron</w:t>
                 </w:r>
                 <w:r>
                   <w:rPr>
                     <w:rFonts w:asciiTheme="majorHAnsi" w:hAnsiTheme="majorHAnsi" w:cstheme="majorHAnsi"/>
+                    <w:lang w:val="es-ES"/>
                   </w:rPr>
                   <w:t xml:space="preserve">  </w:t>
                 </w:r>
@@ -478,6 +488,7 @@
               <w:sdtPr>
                 <w:rPr>
                   <w:rFonts w:asciiTheme="majorHAnsi" w:hAnsiTheme="majorHAnsi" w:cstheme="majorHAnsi"/>
+                  <w:lang w:val="es-ES"/>
                 </w:rPr>
                 <w:tag w:val="Roles2"/>
                 <w:id w:val="-1975901162"/>
@@ -491,34 +502,65 @@
                 <w:r>
                   <w:rPr>
                     <w:rFonts w:asciiTheme="majorHAnsi" w:hAnsiTheme="majorHAnsi" w:cstheme="majorHAnsi"/>
+                    <w:lang w:val="es-ES"/>
                   </w:rPr>
                   <w:t xml:space="preserve"> </w:t>
                 </w:r>
-                <w:proofErr w:type="spellStart"/>
                 <w:r>
                   <w:rPr>
                     <w:rFonts w:asciiTheme="majorHAnsi" w:hAnsiTheme="majorHAnsi" w:cstheme="majorHAnsi"/>
+                    <w:lang w:val="es-ES"/>
                   </w:rPr>
                   <w:t>desarrollador</w:t>
                 </w:r>
-                <w:proofErr w:type="spellEnd"/>
                 <w:r>
                   <w:rPr>
                     <w:rFonts w:asciiTheme="majorHAnsi" w:hAnsiTheme="majorHAnsi" w:cstheme="majorHAnsi"/>
+                    <w:lang w:val="es-ES"/>
                   </w:rPr>
                   <w:t xml:space="preserve">, </w:t>
                 </w:r>
                 <w:r>
                   <w:rPr>
                     <w:rFonts w:asciiTheme="majorHAnsi" w:hAnsiTheme="majorHAnsi" w:cstheme="majorHAnsi"/>
+                    <w:lang w:val="es-ES"/>
                   </w:rPr>
                   <w:t>tester</w:t>
                 </w:r>
                 <w:r>
                   <w:rPr>
                     <w:rFonts w:asciiTheme="majorHAnsi" w:hAnsiTheme="majorHAnsi" w:cstheme="majorHAnsi"/>
+                    <w:lang w:val="es-ES"/>
                   </w:rPr>
-                  <w:t xml:space="preserve">, role3  </w:t>
+                  <w:t xml:space="preserve">, </w:t>
+                </w:r>
+                <w:r>
+                  <w:rPr>
+                    <w:rFonts w:asciiTheme="majorHAnsi" w:hAnsiTheme="majorHAnsi" w:cstheme="majorHAnsi"/>
+                    <w:lang w:val="es-ES"/>
+                  </w:rPr>
+                  <w:t xml:space="preserve">Project </w:t>
+                </w:r>
+                <w:r>
+                  <w:rPr>
+                    <w:rFonts w:asciiTheme="majorHAnsi" w:hAnsiTheme="majorHAnsi" w:cstheme="majorHAnsi"/>
+                    <w:lang w:val="es-ES"/>
+                  </w:rPr>
+                  <w:t>ma</w:t>
+                </w:r>
+                <w:r>
+                  <w:rPr>
+                    <w:rFonts w:asciiTheme="majorHAnsi" w:hAnsiTheme="majorHAnsi" w:cstheme="majorHAnsi"/>
+                    <w:lang w:val="es-ES"/>
+                  </w:rPr>
+                  <w:t>nager</w:t>
+                </w:r>
+                <w:r>
+                  <w:rPr>
+                    <w:rFonts w:asciiTheme="majorHAnsi" w:hAnsiTheme="majorHAnsi" w:cstheme="majorHAnsi"/>
+                    <w:lang w:val="es-ES"/>
+                  </w:rPr>
+                  <w:t xml:space="preserve">  </w:t>
                 </w:r>
               </w:sdtContent>
             </w:sdt>
@@ -603,14 +645,12 @@
                   </w:rPr>
                   <w:t xml:space="preserve"> </w:t>
                 </w:r>
-                <w:proofErr w:type="spellStart"/>
                 <w:r>
                   <w:rPr>
                     <w:rFonts w:asciiTheme="majorHAnsi" w:hAnsiTheme="majorHAnsi" w:cstheme="majorHAnsi"/>
                   </w:rPr>
-                  <w:t>Febrero</w:t>
+                  <w:t>marzo</w:t>
                 </w:r>
-                <w:proofErr w:type="spellEnd"/>
                 <w:r>
                   <w:rPr>
                     <w:rFonts w:asciiTheme="majorHAnsi" w:hAnsiTheme="majorHAnsi" w:cstheme="majorHAnsi"/>
@@ -621,7 +661,13 @@
                   <w:rPr>
                     <w:rFonts w:asciiTheme="majorHAnsi" w:hAnsiTheme="majorHAnsi" w:cstheme="majorHAnsi"/>
                   </w:rPr>
-                  <w:t>18</w:t>
+                  <w:t>1</w:t>
+                </w:r>
+                <w:r>
+                  <w:rPr>
+                    <w:rFonts w:asciiTheme="majorHAnsi" w:hAnsiTheme="majorHAnsi" w:cstheme="majorHAnsi"/>
+                  </w:rPr>
+                  <w:t>3</w:t>
                 </w:r>
                 <w:r>
                   <w:rPr>
@@ -847,7 +893,10 @@
         </w:sdtPr>
         <w:sdtContent>
           <w:r>
-            <w:t xml:space="preserve">   </w:t>
+            <w:t xml:space="preserve"> </w:t>
+          </w:r>
+          <w:r>
+            <w:t>X</w:t>
           </w:r>
         </w:sdtContent>
       </w:sdt>
@@ -961,7 +1010,7 @@
         </w:sdtPr>
         <w:sdtContent>
           <w:r>
-            <w:t xml:space="preserve">    </w:t>
+            <w:t xml:space="preserve"> https://github.com/orgs/C1-058/projects/3 </w:t>
           </w:r>
         </w:sdtContent>
       </w:sdt>
@@ -1252,7 +1301,13 @@
         </w:sdtPr>
         <w:sdtContent>
           <w:r>
-            <w:t xml:space="preserve">    </w:t>
+            <w:t xml:space="preserve"> </w:t>
+          </w:r>
+          <w:r>
+            <w:t>X</w:t>
+          </w:r>
+          <w:r>
+            <w:t xml:space="preserve">  </w:t>
           </w:r>
         </w:sdtContent>
       </w:sdt>
@@ -1501,7 +1556,13 @@
         </w:sdtPr>
         <w:sdtContent>
           <w:r>
-            <w:t xml:space="preserve">    </w:t>
+            <w:t xml:space="preserve"> </w:t>
+          </w:r>
+          <w:r>
+            <w:t>X</w:t>
+          </w:r>
+          <w:r>
+            <w:t xml:space="preserve">  </w:t>
           </w:r>
         </w:sdtContent>
       </w:sdt>
@@ -1717,7 +1778,13 @@
         </w:sdtPr>
         <w:sdtContent>
           <w:r>
-            <w:t xml:space="preserve">    </w:t>
+            <w:t xml:space="preserve"> </w:t>
+          </w:r>
+          <w:r>
+            <w:t>X</w:t>
+          </w:r>
+          <w:r>
+            <w:t xml:space="preserve">  </w:t>
           </w:r>
         </w:sdtContent>
       </w:sdt>
@@ -1934,7 +2001,13 @@
         </w:sdtPr>
         <w:sdtContent>
           <w:r>
-            <w:t xml:space="preserve">    </w:t>
+            <w:t xml:space="preserve">  </w:t>
+          </w:r>
+          <w:r>
+            <w:t>X</w:t>
+          </w:r>
+          <w:r>
+            <w:t xml:space="preserve"> </w:t>
           </w:r>
         </w:sdtContent>
       </w:sdt>
@@ -1985,7 +2058,7 @@
         </w:sdtPr>
         <w:sdtContent>
           <w:r>
-            <w:t xml:space="preserve">    </w:t>
+            <w:t xml:space="preserve"> https://github.com/orgs/C1-058/projects/3   </w:t>
           </w:r>
         </w:sdtContent>
       </w:sdt>
@@ -3539,7 +3612,13 @@
         </w:sdtPr>
         <w:sdtContent>
           <w:r>
-            <w:t xml:space="preserve">    </w:t>
+            <w:t xml:space="preserve">  </w:t>
+          </w:r>
+          <w:r>
+            <w:t>X</w:t>
+          </w:r>
+          <w:r>
+            <w:t xml:space="preserve">  </w:t>
           </w:r>
         </w:sdtContent>
       </w:sdt>
@@ -9579,6 +9658,8 @@
     <w:rsid w:val="00953D97"/>
     <w:rsid w:val="00990B95"/>
     <w:rsid w:val="00A222AC"/>
+    <w:rsid w:val="00A329CE"/>
+    <w:rsid w:val="00AD0DA5"/>
     <w:rsid w:val="00BC7967"/>
     <w:rsid w:val="00BE3065"/>
     <w:rsid w:val="00C12AB9"/>

</xml_diff>

<commit_message>
Actualizado el informe del estudiante 2
</commit_message>
<xml_diff>
--- a/reports/Student #2/02 - Requirements - Student #2.docx
+++ b/reports/Student #2/02 - Requirements - Student #2.docx
@@ -235,13 +235,7 @@
                   <w:rPr>
                     <w:rFonts w:asciiTheme="majorHAnsi" w:hAnsiTheme="majorHAnsi" w:cstheme="majorHAnsi"/>
                   </w:rPr>
-                  <w:t xml:space="preserve"> https://github.com/C1-058/Acme-ANS-D0</w:t>
-                </w:r>
-                <w:r>
-                  <w:rPr>
-                    <w:rFonts w:asciiTheme="majorHAnsi" w:hAnsiTheme="majorHAnsi" w:cstheme="majorHAnsi"/>
-                  </w:rPr>
-                  <w:t>2</w:t>
+                  <w:t xml:space="preserve"> https://github.com/C1-058/Acme-ANS-D03</w:t>
                 </w:r>
               </w:sdtContent>
             </w:sdt>
@@ -649,7 +643,7 @@
                   <w:rPr>
                     <w:rFonts w:asciiTheme="majorHAnsi" w:hAnsiTheme="majorHAnsi" w:cstheme="majorHAnsi"/>
                   </w:rPr>
-                  <w:t>marzo</w:t>
+                  <w:t>abril</w:t>
                 </w:r>
                 <w:r>
                   <w:rPr>
@@ -661,7 +655,7 @@
                   <w:rPr>
                     <w:rFonts w:asciiTheme="majorHAnsi" w:hAnsiTheme="majorHAnsi" w:cstheme="majorHAnsi"/>
                   </w:rPr>
-                  <w:t>1</w:t>
+                  <w:t>0</w:t>
                 </w:r>
                 <w:r>
                   <w:rPr>
@@ -1010,7 +1004,13 @@
         </w:sdtPr>
         <w:sdtContent>
           <w:r>
-            <w:t xml:space="preserve"> https://github.com/orgs/C1-058/projects/3 </w:t>
+            <w:t xml:space="preserve"> https://github.com/orgs/C1-058/projects/</w:t>
+          </w:r>
+          <w:r>
+            <w:t>2</w:t>
+          </w:r>
+          <w:r>
+            <w:t xml:space="preserve"> </w:t>
           </w:r>
         </w:sdtContent>
       </w:sdt>
@@ -2577,7 +2577,7 @@
         </w:sdtPr>
         <w:sdtContent>
           <w:r>
-            <w:t xml:space="preserve">    </w:t>
+            <w:t xml:space="preserve">   https://github.com/orgs/C1-058/projects/4 </w:t>
           </w:r>
         </w:sdtContent>
       </w:sdt>
@@ -9632,6 +9632,7 @@
     <w:rsid w:val="000B4661"/>
     <w:rsid w:val="0010552B"/>
     <w:rsid w:val="001221F0"/>
+    <w:rsid w:val="00155164"/>
     <w:rsid w:val="001942D6"/>
     <w:rsid w:val="002955BA"/>
     <w:rsid w:val="002B01EF"/>
@@ -9645,6 +9646,7 @@
     <w:rsid w:val="004B23B9"/>
     <w:rsid w:val="004D7778"/>
     <w:rsid w:val="0054309A"/>
+    <w:rsid w:val="0055727D"/>
     <w:rsid w:val="005650B2"/>
     <w:rsid w:val="00635F6F"/>
     <w:rsid w:val="00791580"/>

</xml_diff>